<commit_message>
Updated detailed use case
</commit_message>
<xml_diff>
--- a/documentation/UseCases.docx
+++ b/documentation/UseCases.docx
@@ -3892,79 +3892,95 @@
           <w:tcPr>
             <w:tcW w:w="3005" w:type="dxa"/>
           </w:tcPr>
-          <w:p/>
-        </w:tc>
-        <w:tc>
-          <w:tcPr>
-            <w:tcW w:w="1503" w:type="dxa"/>
-          </w:tcPr>
-          <w:p>
-            <w:r>
-              <w:t>3a</w:t>
-            </w:r>
-          </w:p>
-        </w:tc>
-        <w:tc>
-          <w:tcPr>
-            <w:tcW w:w="4508" w:type="dxa"/>
-          </w:tcPr>
-          <w:p>
-            <w:r>
-              <w:t>Dates unavailable, staff offers other dates</w:t>
-            </w:r>
-          </w:p>
-        </w:tc>
-      </w:tr>
-      <w:tr>
-        <w:tc>
-          <w:tcPr>
-            <w:tcW w:w="3005" w:type="dxa"/>
-          </w:tcPr>
-          <w:p/>
-        </w:tc>
-        <w:tc>
-          <w:tcPr>
-            <w:tcW w:w="1503" w:type="dxa"/>
-          </w:tcPr>
-          <w:p>
-            <w:r>
-              <w:t>5a</w:t>
-            </w:r>
-          </w:p>
-        </w:tc>
-        <w:tc>
-          <w:tcPr>
-            <w:tcW w:w="4508" w:type="dxa"/>
-          </w:tcPr>
-          <w:p>
-            <w:r>
-              <w:t>Credit card fails, cannot book without valid credit card</w:t>
-            </w:r>
-          </w:p>
-        </w:tc>
-      </w:tr>
-      <w:tr>
-        <w:tc>
-          <w:tcPr>
-            <w:tcW w:w="3005" w:type="dxa"/>
-          </w:tcPr>
           <w:p>
             <w:pPr>
               <w:rPr>
                 <w:b/>
               </w:rPr>
             </w:pPr>
-            <w:r>
-              <w:rPr>
-                <w:b/>
-              </w:rPr>
-              <w:t>VARIATIONS</w:t>
-            </w:r>
           </w:p>
         </w:tc>
         <w:tc>
           <w:tcPr>
             <w:tcW w:w="1503" w:type="dxa"/>
+          </w:tcPr>
+          <w:p>
+            <w:r>
+              <w:t>2a</w:t>
+            </w:r>
+          </w:p>
+        </w:tc>
+        <w:tc>
+          <w:tcPr>
+            <w:tcW w:w="4508" w:type="dxa"/>
+          </w:tcPr>
+          <w:p>
+            <w:r>
+              <w:t>Room not available, staff offers other room type or other dates</w:t>
+            </w:r>
+          </w:p>
+        </w:tc>
+      </w:tr>
+      <w:tr>
+        <w:tc>
+          <w:tcPr>
+            <w:tcW w:w="3005" w:type="dxa"/>
+          </w:tcPr>
+          <w:p/>
+        </w:tc>
+        <w:tc>
+          <w:tcPr>
+            <w:tcW w:w="1503" w:type="dxa"/>
+          </w:tcPr>
+          <w:p>
+            <w:r>
+              <w:t>3a</w:t>
+            </w:r>
+          </w:p>
+        </w:tc>
+        <w:tc>
+          <w:tcPr>
+            <w:tcW w:w="4508" w:type="dxa"/>
+          </w:tcPr>
+          <w:p>
+            <w:r>
+              <w:t>Dates unavailable, staff offers other dates</w:t>
+            </w:r>
+          </w:p>
+        </w:tc>
+      </w:tr>
+      <w:tr>
+        <w:tc>
+          <w:tcPr>
+            <w:tcW w:w="3005" w:type="dxa"/>
+          </w:tcPr>
+          <w:p/>
+        </w:tc>
+        <w:tc>
+          <w:tcPr>
+            <w:tcW w:w="1503" w:type="dxa"/>
+          </w:tcPr>
+          <w:p>
+            <w:r>
+              <w:t>5a</w:t>
+            </w:r>
+          </w:p>
+        </w:tc>
+        <w:tc>
+          <w:tcPr>
+            <w:tcW w:w="4508" w:type="dxa"/>
+          </w:tcPr>
+          <w:p>
+            <w:r>
+              <w:t>Credit card fails, cannot book without valid credit card</w:t>
+            </w:r>
+          </w:p>
+        </w:tc>
+      </w:tr>
+      <w:tr>
+        <w:tc>
+          <w:tcPr>
+            <w:tcW w:w="3005" w:type="dxa"/>
           </w:tcPr>
           <w:p>
             <w:pPr>
@@ -3972,11 +3988,17 @@
                 <w:b/>
               </w:rPr>
             </w:pPr>
-          </w:p>
-        </w:tc>
-        <w:tc>
-          <w:tcPr>
-            <w:tcW w:w="4508" w:type="dxa"/>
+            <w:r>
+              <w:rPr>
+                <w:b/>
+              </w:rPr>
+              <w:t>VARIATIONS</w:t>
+            </w:r>
+          </w:p>
+        </w:tc>
+        <w:tc>
+          <w:tcPr>
+            <w:tcW w:w="1503" w:type="dxa"/>
           </w:tcPr>
           <w:p>
             <w:pPr>
@@ -3984,6 +4006,18 @@
                 <w:b/>
               </w:rPr>
             </w:pPr>
+          </w:p>
+        </w:tc>
+        <w:tc>
+          <w:tcPr>
+            <w:tcW w:w="4508" w:type="dxa"/>
+          </w:tcPr>
+          <w:p>
+            <w:pPr>
+              <w:rPr>
+                <w:b/>
+              </w:rPr>
+            </w:pPr>
             <w:r>
               <w:rPr>
                 <w:b/>
@@ -4051,17 +4085,348 @@
       </w:tr>
     </w:tbl>
     <w:p/>
-    <w:p/>
-    <w:p/>
-    <w:p/>
-    <w:p/>
-    <w:p/>
-    <w:p/>
-    <w:p/>
-    <w:p/>
-    <w:p/>
-    <w:p/>
-    <w:p/>
+    <w:tbl>
+      <w:tblPr>
+        <w:tblStyle w:val="TableGrid"/>
+        <w:tblW w:w="0" w:type="auto"/>
+        <w:tblLook w:val="04A0" w:firstRow="1" w:lastRow="0" w:firstColumn="1" w:lastColumn="0" w:noHBand="0" w:noVBand="1"/>
+      </w:tblPr>
+      <w:tblGrid>
+        <w:gridCol w:w="4508"/>
+        <w:gridCol w:w="4508"/>
+      </w:tblGrid>
+      <w:tr>
+        <w:tc>
+          <w:tcPr>
+            <w:tcW w:w="4508" w:type="dxa"/>
+          </w:tcPr>
+          <w:p>
+            <w:pPr>
+              <w:rPr>
+                <w:b/>
+              </w:rPr>
+            </w:pPr>
+            <w:r>
+              <w:rPr>
+                <w:b/>
+              </w:rPr>
+              <w:t>RELATED INFORMATION</w:t>
+            </w:r>
+          </w:p>
+        </w:tc>
+        <w:tc>
+          <w:tcPr>
+            <w:tcW w:w="4508" w:type="dxa"/>
+          </w:tcPr>
+          <w:p>
+            <w:r>
+              <w:t>4. Reserve Room</w:t>
+            </w:r>
+          </w:p>
+        </w:tc>
+      </w:tr>
+      <w:tr>
+        <w:tc>
+          <w:tcPr>
+            <w:tcW w:w="4508" w:type="dxa"/>
+          </w:tcPr>
+          <w:p>
+            <w:pPr>
+              <w:rPr>
+                <w:b/>
+              </w:rPr>
+            </w:pPr>
+            <w:r>
+              <w:rPr>
+                <w:b/>
+              </w:rPr>
+              <w:t>Priority</w:t>
+            </w:r>
+          </w:p>
+        </w:tc>
+        <w:tc>
+          <w:tcPr>
+            <w:tcW w:w="4508" w:type="dxa"/>
+          </w:tcPr>
+          <w:p>
+            <w:r>
+              <w:t>Top</w:t>
+            </w:r>
+          </w:p>
+        </w:tc>
+      </w:tr>
+      <w:tr>
+        <w:tc>
+          <w:tcPr>
+            <w:tcW w:w="4508" w:type="dxa"/>
+          </w:tcPr>
+          <w:p>
+            <w:pPr>
+              <w:rPr>
+                <w:b/>
+              </w:rPr>
+            </w:pPr>
+            <w:r>
+              <w:rPr>
+                <w:b/>
+              </w:rPr>
+              <w:t>P</w:t>
+            </w:r>
+            <w:r>
+              <w:rPr>
+                <w:b/>
+              </w:rPr>
+              <w:t>erformance</w:t>
+            </w:r>
+          </w:p>
+        </w:tc>
+        <w:tc>
+          <w:tcPr>
+            <w:tcW w:w="4508" w:type="dxa"/>
+          </w:tcPr>
+          <w:p>
+            <w:r>
+              <w:t>5 minutes for customer details/interaction</w:t>
+            </w:r>
+          </w:p>
+          <w:p>
+            <w:r>
+              <w:t>Less than 1 minute for credit card validation</w:t>
+            </w:r>
+          </w:p>
+        </w:tc>
+      </w:tr>
+      <w:tr>
+        <w:tc>
+          <w:tcPr>
+            <w:tcW w:w="4508" w:type="dxa"/>
+          </w:tcPr>
+          <w:p>
+            <w:pPr>
+              <w:rPr>
+                <w:b/>
+              </w:rPr>
+            </w:pPr>
+            <w:r>
+              <w:rPr>
+                <w:b/>
+              </w:rPr>
+              <w:t>Frequency</w:t>
+            </w:r>
+          </w:p>
+        </w:tc>
+        <w:tc>
+          <w:tcPr>
+            <w:tcW w:w="4508" w:type="dxa"/>
+          </w:tcPr>
+          <w:p>
+            <w:r>
+              <w:t>20/day per hotel</w:t>
+            </w:r>
+          </w:p>
+        </w:tc>
+      </w:tr>
+      <w:tr>
+        <w:tc>
+          <w:tcPr>
+            <w:tcW w:w="4508" w:type="dxa"/>
+          </w:tcPr>
+          <w:p>
+            <w:pPr>
+              <w:rPr>
+                <w:b/>
+              </w:rPr>
+            </w:pPr>
+            <w:r>
+              <w:rPr>
+                <w:b/>
+              </w:rPr>
+              <w:t>Channel to Actors</w:t>
+            </w:r>
+          </w:p>
+        </w:tc>
+        <w:tc>
+          <w:tcPr>
+            <w:tcW w:w="4508" w:type="dxa"/>
+          </w:tcPr>
+          <w:p>
+            <w:r>
+              <w:t>Terminal at front desk</w:t>
+            </w:r>
+          </w:p>
+        </w:tc>
+      </w:tr>
+      <w:tr>
+        <w:tc>
+          <w:tcPr>
+            <w:tcW w:w="4508" w:type="dxa"/>
+          </w:tcPr>
+          <w:p>
+            <w:pPr>
+              <w:rPr>
+                <w:b/>
+              </w:rPr>
+            </w:pPr>
+            <w:r>
+              <w:rPr>
+                <w:b/>
+              </w:rPr>
+              <w:t>OPEN ISSUES</w:t>
+            </w:r>
+          </w:p>
+        </w:tc>
+        <w:tc>
+          <w:tcPr>
+            <w:tcW w:w="4508" w:type="dxa"/>
+          </w:tcPr>
+          <w:p>
+            <w:r>
+              <w:t>What if credit card is stolen</w:t>
+            </w:r>
+          </w:p>
+          <w:p>
+            <w:r>
+              <w:t>Power outage during transaction</w:t>
+            </w:r>
+          </w:p>
+        </w:tc>
+      </w:tr>
+      <w:tr>
+        <w:tc>
+          <w:tcPr>
+            <w:tcW w:w="4508" w:type="dxa"/>
+          </w:tcPr>
+          <w:p>
+            <w:pPr>
+              <w:rPr>
+                <w:b/>
+              </w:rPr>
+            </w:pPr>
+            <w:r>
+              <w:rPr>
+                <w:b/>
+              </w:rPr>
+              <w:t>Due Date</w:t>
+            </w:r>
+          </w:p>
+        </w:tc>
+        <w:tc>
+          <w:tcPr>
+            <w:tcW w:w="4508" w:type="dxa"/>
+          </w:tcPr>
+          <w:p>
+            <w:r>
+              <w:t>Release 1.0</w:t>
+            </w:r>
+          </w:p>
+        </w:tc>
+      </w:tr>
+      <w:tr>
+        <w:tc>
+          <w:tcPr>
+            <w:tcW w:w="4508" w:type="dxa"/>
+          </w:tcPr>
+          <w:p>
+            <w:pPr>
+              <w:rPr>
+                <w:b/>
+              </w:rPr>
+            </w:pPr>
+            <w:r>
+              <w:rPr>
+                <w:b/>
+              </w:rPr>
+              <w:t>…any other management information</w:t>
+            </w:r>
+          </w:p>
+        </w:tc>
+        <w:tc>
+          <w:tcPr>
+            <w:tcW w:w="4508" w:type="dxa"/>
+          </w:tcPr>
+          <w:p/>
+        </w:tc>
+      </w:tr>
+      <w:tr>
+        <w:tc>
+          <w:tcPr>
+            <w:tcW w:w="4508" w:type="dxa"/>
+          </w:tcPr>
+          <w:p>
+            <w:pPr>
+              <w:rPr>
+                <w:b/>
+              </w:rPr>
+            </w:pPr>
+            <w:r>
+              <w:rPr>
+                <w:b/>
+              </w:rPr>
+              <w:t>Superordinates</w:t>
+            </w:r>
+          </w:p>
+        </w:tc>
+        <w:tc>
+          <w:tcPr>
+            <w:tcW w:w="4508" w:type="dxa"/>
+          </w:tcPr>
+          <w:p>
+            <w:r>
+              <w:t>View All Rooms (use case 3)</w:t>
+            </w:r>
+          </w:p>
+        </w:tc>
+      </w:tr>
+      <w:tr>
+        <w:tc>
+          <w:tcPr>
+            <w:tcW w:w="4508" w:type="dxa"/>
+          </w:tcPr>
+          <w:p>
+            <w:pPr>
+              <w:rPr>
+                <w:b/>
+              </w:rPr>
+            </w:pPr>
+            <w:r>
+              <w:rPr>
+                <w:b/>
+              </w:rPr>
+              <w:t>Subordinates</w:t>
+            </w:r>
+          </w:p>
+        </w:tc>
+        <w:tc>
+          <w:tcPr>
+            <w:tcW w:w="4508" w:type="dxa"/>
+          </w:tcPr>
+          <w:p>
+            <w:r>
+              <w:t>Cancel reservation (use case 10)</w:t>
+            </w:r>
+          </w:p>
+        </w:tc>
+      </w:tr>
+      <w:tr>
+        <w:tc>
+          <w:tcPr>
+            <w:tcW w:w="4508" w:type="dxa"/>
+          </w:tcPr>
+          <w:p/>
+        </w:tc>
+        <w:tc>
+          <w:tcPr>
+            <w:tcW w:w="4508" w:type="dxa"/>
+          </w:tcPr>
+          <w:p/>
+        </w:tc>
+      </w:tr>
+    </w:tbl>
+    <w:p/>
+    <w:p>
+      <w:bookmarkStart w:id="0" w:name="_GoBack"/>
+      <w:bookmarkEnd w:id="0"/>
+    </w:p>
     <w:p/>
     <w:p/>
     <w:p>
@@ -4228,10 +4593,7 @@
                         <w:jc w:val="center"/>
                       </w:pPr>
                       <w:r>
-                        <w:t xml:space="preserve">Set </w:t>
-                      </w:r>
-                      <w:r>
-                        <w:t>Pricing/Discount</w:t>
+                        <w:t>Set Pricing/Discount</w:t>
                       </w:r>
                     </w:p>
                   </w:txbxContent>
@@ -5079,7 +5441,7 @@
           </mc:Choice>
           <mc:Fallback>
             <w:pict>
-              <v:oval w14:anchorId="563758E7" id="Oval 47" o:spid="_x0000_s1031" style="position:absolute;margin-left:0;margin-top:18pt;width:103.25pt;height:48.9pt;z-index:251727872;visibility:visible;mso-wrap-style:square;mso-width-percent:0;mso-height-percent:0;mso-wrap-distance-left:9pt;mso-wrap-distance-top:0;mso-wrap-distance-right:9pt;mso-wrap-distance-bottom:0;mso-position-horizontal:center;mso-position-horizontal-relative:margin;mso-position-vertical:absolute;mso-position-vertical-relative:text;mso-width-percent:0;mso-height-percent:0;mso-width-relative:margin;mso-height-relative:margin;v-text-anchor:middle" o:gfxdata="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" fillcolor="#5b9bd5 [3204]" strokecolor="#1f4d78 [1604]" strokeweight="1pt">
+              <v:oval w14:anchorId="563758E7" id="Oval 47" o:spid="_x0000_s1030" style="position:absolute;margin-left:0;margin-top:18pt;width:103.25pt;height:48.9pt;z-index:251727872;visibility:visible;mso-wrap-style:square;mso-width-percent:0;mso-height-percent:0;mso-wrap-distance-left:9pt;mso-wrap-distance-top:0;mso-wrap-distance-right:9pt;mso-wrap-distance-bottom:0;mso-position-horizontal:center;mso-position-horizontal-relative:margin;mso-position-vertical:absolute;mso-position-vertical-relative:text;mso-width-percent:0;mso-height-percent:0;mso-width-relative:margin;mso-height-relative:margin;v-text-anchor:middle" o:gfxdata="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" fillcolor="#5b9bd5 [3204]" strokecolor="#1f4d78 [1604]" strokeweight="1pt">
                 <v:stroke joinstyle="miter"/>
                 <v:textbox>
                   <w:txbxContent>
@@ -5263,7 +5625,7 @@
           </mc:Choice>
           <mc:Fallback>
             <w:pict>
-              <v:oval w14:anchorId="563758E7" id="Oval 6" o:spid="_x0000_s1032" style="position:absolute;margin-left:0;margin-top:12.8pt;width:103.25pt;height:48.9pt;z-index:251725824;visibility:visible;mso-wrap-style:square;mso-width-percent:0;mso-height-percent:0;mso-wrap-distance-left:9pt;mso-wrap-distance-top:0;mso-wrap-distance-right:9pt;mso-wrap-distance-bottom:0;mso-position-horizontal:center;mso-position-horizontal-relative:margin;mso-position-vertical:absolute;mso-position-vertical-relative:text;mso-width-percent:0;mso-height-percent:0;mso-width-relative:margin;mso-height-relative:margin;v-text-anchor:middle" o:gfxdata="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" fillcolor="#5b9bd5 [3204]" strokecolor="#1f4d78 [1604]" strokeweight="1pt">
+              <v:oval w14:anchorId="563758E7" id="Oval 6" o:spid="_x0000_s1031" style="position:absolute;margin-left:0;margin-top:12.8pt;width:103.25pt;height:48.9pt;z-index:251725824;visibility:visible;mso-wrap-style:square;mso-width-percent:0;mso-height-percent:0;mso-wrap-distance-left:9pt;mso-wrap-distance-top:0;mso-wrap-distance-right:9pt;mso-wrap-distance-bottom:0;mso-position-horizontal:center;mso-position-horizontal-relative:margin;mso-position-vertical:absolute;mso-position-vertical-relative:text;mso-width-percent:0;mso-height-percent:0;mso-width-relative:margin;mso-height-relative:margin;v-text-anchor:middle" o:gfxdata="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" fillcolor="#5b9bd5 [3204]" strokecolor="#1f4d78 [1604]" strokeweight="1pt">
                 <v:stroke joinstyle="miter"/>
                 <v:textbox>
                   <w:txbxContent>
@@ -6045,7 +6407,7 @@
           </mc:Choice>
           <mc:Fallback>
             <w:pict>
-              <v:oval w14:anchorId="2557EFFA" id="Oval 9" o:spid="_x0000_s1041" style="position:absolute;margin-left:92.35pt;margin-top:352.9pt;width:88.95pt;height:36pt;z-index:251674624;visibility:visible;mso-wrap-style:square;mso-width-percent:0;mso-height-percent:0;mso-wrap-distance-left:9pt;mso-wrap-distance-top:0;mso-wrap-distance-right:9pt;mso-wrap-distance-bottom:0;mso-position-horizontal:absolute;mso-position-horizontal-relative:text;mso-position-vertical:absolute;mso-position-vertical-relative:text;mso-width-percent:0;mso-height-percent:0;mso-width-relative:margin;mso-height-relative:margin;v-text-anchor:middle" o:gfxdata="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" fillcolor="#5b9bd5 [3204]" strokecolor="#1f4d78 [1604]" strokeweight="1pt">
+              <v:oval w14:anchorId="2557EFFA" id="Oval 9" o:spid="_x0000_s1035" style="position:absolute;margin-left:92.35pt;margin-top:352.9pt;width:88.95pt;height:36pt;z-index:251674624;visibility:visible;mso-wrap-style:square;mso-width-percent:0;mso-height-percent:0;mso-wrap-distance-left:9pt;mso-wrap-distance-top:0;mso-wrap-distance-right:9pt;mso-wrap-distance-bottom:0;mso-position-horizontal:absolute;mso-position-horizontal-relative:text;mso-position-vertical:absolute;mso-position-vertical-relative:text;mso-width-percent:0;mso-height-percent:0;mso-width-relative:margin;mso-height-relative:margin;v-text-anchor:middle" o:gfxdata="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" fillcolor="#5b9bd5 [3204]" strokecolor="#1f4d78 [1604]" strokeweight="1pt">
                 <v:stroke joinstyle="miter"/>
                 <v:textbox>
                   <w:txbxContent>
@@ -6146,7 +6508,7 @@
           </mc:Choice>
           <mc:Fallback>
             <w:pict>
-              <v:oval w14:anchorId="14A32341" id="Oval 10" o:spid="_x0000_s1042" style="position:absolute;margin-left:89.65pt;margin-top:418.1pt;width:117.5pt;height:54.35pt;z-index:251676672;visibility:visible;mso-wrap-style:square;mso-width-percent:0;mso-height-percent:0;mso-wrap-distance-left:9pt;mso-wrap-distance-top:0;mso-wrap-distance-right:9pt;mso-wrap-distance-bottom:0;mso-position-horizontal:absolute;mso-position-horizontal-relative:text;mso-position-vertical:absolute;mso-position-vertical-relative:text;mso-width-percent:0;mso-height-percent:0;mso-width-relative:margin;mso-height-relative:margin;v-text-anchor:middle" o:gfxdata="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" fillcolor="#5b9bd5 [3204]" strokecolor="#1f4d78 [1604]" strokeweight="1pt">
+              <v:oval w14:anchorId="14A32341" id="Oval 10" o:spid="_x0000_s1036" style="position:absolute;margin-left:89.65pt;margin-top:418.1pt;width:117.5pt;height:54.35pt;z-index:251676672;visibility:visible;mso-wrap-style:square;mso-width-percent:0;mso-height-percent:0;mso-wrap-distance-left:9pt;mso-wrap-distance-top:0;mso-wrap-distance-right:9pt;mso-wrap-distance-bottom:0;mso-position-horizontal:absolute;mso-position-horizontal-relative:text;mso-position-vertical:absolute;mso-position-vertical-relative:text;mso-width-percent:0;mso-height-percent:0;mso-width-relative:margin;mso-height-relative:margin;v-text-anchor:middle" o:gfxdata="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" fillcolor="#5b9bd5 [3204]" strokecolor="#1f4d78 [1604]" strokeweight="1pt">
                 <v:stroke joinstyle="miter"/>
                 <v:textbox>
                   <w:txbxContent>
@@ -6247,7 +6609,7 @@
           </mc:Choice>
           <mc:Fallback>
             <w:pict>
-              <v:oval w14:anchorId="2557EFFA" id="Oval 8" o:spid="_x0000_s1043" style="position:absolute;margin-left:90.3pt;margin-top:283.6pt;width:108pt;height:49.6pt;z-index:251672576;visibility:visible;mso-wrap-style:square;mso-width-percent:0;mso-height-percent:0;mso-wrap-distance-left:9pt;mso-wrap-distance-top:0;mso-wrap-distance-right:9pt;mso-wrap-distance-bottom:0;mso-position-horizontal:absolute;mso-position-horizontal-relative:text;mso-position-vertical:absolute;mso-position-vertical-relative:text;mso-width-percent:0;mso-height-percent:0;mso-width-relative:margin;mso-height-relative:margin;v-text-anchor:middle" o:gfxdata="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" fillcolor="#5b9bd5 [3204]" strokecolor="#1f4d78 [1604]" strokeweight="1pt">
+              <v:oval w14:anchorId="2557EFFA" id="Oval 8" o:spid="_x0000_s1037" style="position:absolute;margin-left:90.3pt;margin-top:283.6pt;width:108pt;height:49.6pt;z-index:251672576;visibility:visible;mso-wrap-style:square;mso-width-percent:0;mso-height-percent:0;mso-wrap-distance-left:9pt;mso-wrap-distance-top:0;mso-wrap-distance-right:9pt;mso-wrap-distance-bottom:0;mso-position-horizontal:absolute;mso-position-horizontal-relative:text;mso-position-vertical:absolute;mso-position-vertical-relative:text;mso-width-percent:0;mso-height-percent:0;mso-width-relative:margin;mso-height-relative:margin;v-text-anchor:middle" o:gfxdata="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" fillcolor="#5b9bd5 [3204]" strokecolor="#1f4d78 [1604]" strokeweight="1pt">
                 <v:stroke joinstyle="miter"/>
                 <v:textbox>
                   <w:txbxContent>
@@ -7251,7 +7613,7 @@
           </mc:Choice>
           <mc:Fallback>
             <w:pict>
-              <v:oval w14:anchorId="7DF59747" id="Oval 73" o:spid="_x0000_s1047" style="position:absolute;margin-left:0;margin-top:8.35pt;width:123.75pt;height:52.5pt;z-index:251770880;visibility:visible;mso-wrap-style:square;mso-width-percent:0;mso-height-percent:0;mso-wrap-distance-left:9pt;mso-wrap-distance-top:0;mso-wrap-distance-right:9pt;mso-wrap-distance-bottom:0;mso-position-horizontal:center;mso-position-horizontal-relative:margin;mso-position-vertical:absolute;mso-position-vertical-relative:text;mso-width-percent:0;mso-height-percent:0;mso-width-relative:margin;mso-height-relative:margin;v-text-anchor:middle" o:gfxdata="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" fillcolor="#5b9bd5 [3204]" strokecolor="#1f4d78 [1604]" strokeweight="1pt">
+              <v:oval w14:anchorId="7DF59747" id="Oval 73" o:spid="_x0000_s1042" style="position:absolute;margin-left:0;margin-top:8.35pt;width:123.75pt;height:52.5pt;z-index:251770880;visibility:visible;mso-wrap-style:square;mso-width-percent:0;mso-height-percent:0;mso-wrap-distance-left:9pt;mso-wrap-distance-top:0;mso-wrap-distance-right:9pt;mso-wrap-distance-bottom:0;mso-position-horizontal:center;mso-position-horizontal-relative:margin;mso-position-vertical:absolute;mso-position-vertical-relative:text;mso-width-percent:0;mso-height-percent:0;mso-width-relative:margin;mso-height-relative:margin;v-text-anchor:middle" o:gfxdata="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" fillcolor="#5b9bd5 [3204]" strokecolor="#1f4d78 [1604]" strokeweight="1pt">
                 <v:stroke joinstyle="miter"/>
                 <v:textbox>
                   <w:txbxContent>
@@ -7299,12 +7661,7 @@
       </w:pPr>
       <w:r>
         <w:lastRenderedPageBreak/>
-        <w:t>Qual</w:t>
-      </w:r>
-      <w:bookmarkStart w:id="0" w:name="_GoBack"/>
-      <w:bookmarkEnd w:id="0"/>
-      <w:r>
-        <w:t>ity Attributes</w:t>
+        <w:t>Quality Attributes</w:t>
       </w:r>
     </w:p>
     <w:p>

</xml_diff>